<commit_message>
v2.0 Modified the whole Architecture
LH_ARCH_ADMINHOME_UPDATE_007
reformed the whole Architecture of the Admin home to fit the requirements of the HLD and the LLD and the class diagram
</commit_message>
<xml_diff>
--- a/LH_ARCHITECTURE/LH_ARCH_ADMINHOME.docx
+++ b/LH_ARCHITECTURE/LH_ARCH_ADMINHOME.docx
@@ -56,6 +56,7 @@
         <w:rPr>
           <w:b/>
           <w:bCs/>
+          <w:noProof/>
           <w:u w:val="single"/>
         </w:rPr>
         <w:drawing>
@@ -141,6 +142,7 @@
         <w:rPr>
           <w:b/>
           <w:bCs/>
+          <w:noProof/>
           <w:u w:val="single"/>
         </w:rPr>
         <w:drawing>
@@ -239,10 +241,10 @@
           <w:u w:val="single"/>
         </w:rPr>
         <w:drawing>
-          <wp:inline distT="0" distB="0" distL="0" distR="0" wp14:anchorId="7C69C3F0" wp14:editId="77381D1E">
-            <wp:extent cx="5943600" cy="1819275"/>
-            <wp:effectExtent l="0" t="0" r="0" b="9525"/>
-            <wp:docPr id="1809490739" name="Picture 1" descr="A diagram of a diagram&#10;&#10;AI-generated content may be incorrect."/>
+          <wp:inline distT="0" distB="0" distL="0" distR="0" wp14:anchorId="6233113A" wp14:editId="456B621A">
+            <wp:extent cx="5943600" cy="2031365"/>
+            <wp:effectExtent l="0" t="0" r="0" b="6985"/>
+            <wp:docPr id="1379396282" name="Picture 1" descr="A screenshot of a computer&#10;&#10;AI-generated content may be incorrect."/>
             <wp:cNvGraphicFramePr>
               <a:graphicFrameLocks xmlns:a="http://schemas.openxmlformats.org/drawingml/2006/main" noChangeAspect="1"/>
             </wp:cNvGraphicFramePr>
@@ -250,7 +252,7 @@
               <a:graphicData uri="http://schemas.openxmlformats.org/drawingml/2006/picture">
                 <pic:pic xmlns:pic="http://schemas.openxmlformats.org/drawingml/2006/picture">
                   <pic:nvPicPr>
-                    <pic:cNvPr id="1809490739" name="Picture 1" descr="A diagram of a diagram&#10;&#10;AI-generated content may be incorrect."/>
+                    <pic:cNvPr id="1379396282" name="Picture 1" descr="A screenshot of a computer&#10;&#10;AI-generated content may be incorrect."/>
                     <pic:cNvPicPr/>
                   </pic:nvPicPr>
                   <pic:blipFill>
@@ -262,7 +264,7 @@
                   <pic:spPr>
                     <a:xfrm>
                       <a:off x="0" y="0"/>
-                      <a:ext cx="5943600" cy="1819275"/>
+                      <a:ext cx="5943600" cy="2031365"/>
                     </a:xfrm>
                     <a:prstGeom prst="rect">
                       <a:avLst/>

</xml_diff>

<commit_message>
v2.1 Modified the Class Diagram
LH_ARCH_ADMINHOME_UPDATE_007
</commit_message>
<xml_diff>
--- a/LH_ARCHITECTURE/LH_ARCH_ADMINHOME.docx
+++ b/LH_ARCHITECTURE/LH_ARCH_ADMINHOME.docx
@@ -56,14 +56,13 @@
         <w:rPr>
           <w:b/>
           <w:bCs/>
-          <w:noProof/>
           <w:u w:val="single"/>
         </w:rPr>
         <w:drawing>
-          <wp:inline distT="0" distB="0" distL="0" distR="0" wp14:anchorId="2EE2F613" wp14:editId="2B8AB82F">
-            <wp:extent cx="3858163" cy="2124371"/>
-            <wp:effectExtent l="0" t="0" r="9525" b="9525"/>
-            <wp:docPr id="2049544298" name="Picture 1" descr="A blue box with text&#10;&#10;AI-generated content may be incorrect."/>
+          <wp:inline distT="0" distB="0" distL="0" distR="0" wp14:anchorId="2978B69A" wp14:editId="42408A13">
+            <wp:extent cx="3296110" cy="1905266"/>
+            <wp:effectExtent l="0" t="0" r="0" b="0"/>
+            <wp:docPr id="2075312744" name="Picture 1" descr="A blue box with black text&#10;&#10;AI-generated content may be incorrect."/>
             <wp:cNvGraphicFramePr>
               <a:graphicFrameLocks xmlns:a="http://schemas.openxmlformats.org/drawingml/2006/main" noChangeAspect="1"/>
             </wp:cNvGraphicFramePr>
@@ -71,7 +70,7 @@
               <a:graphicData uri="http://schemas.openxmlformats.org/drawingml/2006/picture">
                 <pic:pic xmlns:pic="http://schemas.openxmlformats.org/drawingml/2006/picture">
                   <pic:nvPicPr>
-                    <pic:cNvPr id="2049544298" name="Picture 1" descr="A blue box with text&#10;&#10;AI-generated content may be incorrect."/>
+                    <pic:cNvPr id="2075312744" name="Picture 1" descr="A blue box with black text&#10;&#10;AI-generated content may be incorrect."/>
                     <pic:cNvPicPr/>
                   </pic:nvPicPr>
                   <pic:blipFill>
@@ -83,7 +82,7 @@
                   <pic:spPr>
                     <a:xfrm>
                       <a:off x="0" y="0"/>
-                      <a:ext cx="3858163" cy="2124371"/>
+                      <a:ext cx="3296110" cy="1905266"/>
                     </a:xfrm>
                     <a:prstGeom prst="rect">
                       <a:avLst/>
@@ -238,6 +237,7 @@
         <w:rPr>
           <w:b/>
           <w:bCs/>
+          <w:noProof/>
           <w:u w:val="single"/>
         </w:rPr>
         <w:drawing>

</xml_diff>